<commit_message>
Ajout de contenu et listes des colonnes
</commit_message>
<xml_diff>
--- a/Master2/Projet5/Liste_des_colonnes.docx
+++ b/Master2/Projet5/Liste_des_colonnes.docx
@@ -3480,19 +3480,7 @@
         <w:rPr>
           <w:rFonts w:cs="Calibri" w:cstheme="minorHAnsi"/>
         </w:rPr>
-        <w:t>Count</w:t>
-      </w:r>
-      <w:r>
-        <w:rPr>
-          <w:rFonts w:cs="Calibri" w:cstheme="minorHAnsi"/>
-        </w:rPr>
-        <w:t>r</w:t>
-      </w:r>
-      <w:r>
-        <w:rPr>
-          <w:rFonts w:cs="Calibri" w:cstheme="minorHAnsi"/>
-        </w:rPr>
-        <w:t>y</w:t>
+        <w:t>Country</w:t>
       </w:r>
     </w:p>
     <w:p>
@@ -3538,7 +3526,180 @@
         <w:rPr>
           <w:color w:val="000000" w:themeColor="text1"/>
         </w:rPr>
-        <w:t>N’ont pas été</w:t>
+        <w:t xml:space="preserve">N’ont pas </w:t>
+      </w:r>
+      <w:r>
+        <w:rPr>
+          <w:rFonts w:eastAsia="Calibri" w:cs=""/>
+          <w:color w:val="000000" w:themeColor="text1"/>
+          <w:kern w:val="0"/>
+          <w:sz w:val="22"/>
+          <w:szCs w:val="22"/>
+          <w:lang w:val="fr-FR" w:eastAsia="en-US" w:bidi="ar-SA"/>
+        </w:rPr>
+        <w:t>été</w:t>
+      </w:r>
+      <w:r>
+        <w:rPr>
+          <w:color w:val="000000" w:themeColor="text1"/>
+        </w:rPr>
+        <w:t xml:space="preserve"> </w:t>
+      </w:r>
+      <w:r>
+        <w:rPr>
+          <w:color w:val="000000" w:themeColor="text1"/>
+        </w:rPr>
+        <w:t>retenu</w:t>
+      </w:r>
+      <w:r>
+        <w:rPr>
+          <w:color w:val="000000" w:themeColor="text1"/>
+        </w:rPr>
+        <w:t>e</w:t>
+      </w:r>
+      <w:r>
+        <w:rPr>
+          <w:color w:val="000000" w:themeColor="text1"/>
+        </w:rPr>
+        <w:t>s car l’objectif est de pouvoir cibler une zone globale avec lequel nous pouvons faire des regroupement et prédiction. La plupart de ces colonnes sont des zones beaucoup trop cibler et pas assez larges.</w:t>
+      </w:r>
+    </w:p>
+    <w:p>
+      <w:pPr>
+        <w:pStyle w:val="Normal"/>
+        <w:rPr>
+          <w:color w:val="000000" w:themeColor="text1"/>
+        </w:rPr>
+      </w:pPr>
+      <w:r>
+        <w:rPr>
+          <w:color w:val="000000" w:themeColor="text1"/>
+        </w:rPr>
+      </w:r>
+    </w:p>
+    <w:p>
+      <w:pPr>
+        <w:pStyle w:val="Normal"/>
+        <w:rPr/>
+      </w:pPr>
+      <w:r>
+        <w:rPr>
+          <w:color w:val="000000" w:themeColor="text1"/>
+        </w:rPr>
+        <w:t>Les colonnes suivantes :</w:t>
+      </w:r>
+    </w:p>
+    <w:p>
+      <w:pPr>
+        <w:pStyle w:val="ListParagraph"/>
+        <w:numPr>
+          <w:ilvl w:val="0"/>
+          <w:numId w:val="2"/>
+        </w:numPr>
+        <w:rPr/>
+      </w:pPr>
+      <w:r>
+        <w:rPr>
+          <w:rFonts w:cs="Calibri" w:cstheme="minorHAnsi"/>
+        </w:rPr>
+        <w:t>La Description</w:t>
+      </w:r>
+    </w:p>
+    <w:p>
+      <w:pPr>
+        <w:pStyle w:val="ListParagraph"/>
+        <w:numPr>
+          <w:ilvl w:val="0"/>
+          <w:numId w:val="2"/>
+        </w:numPr>
+        <w:rPr/>
+      </w:pPr>
+      <w:r>
+        <w:rPr>
+          <w:rFonts w:cs="Calibri"/>
+          <w:color w:val="000000" w:themeColor="text1"/>
+        </w:rPr>
+        <w:t>ID</w:t>
+      </w:r>
+    </w:p>
+    <w:p>
+      <w:pPr>
+        <w:pStyle w:val="ListParagraph"/>
+        <w:numPr>
+          <w:ilvl w:val="0"/>
+          <w:numId w:val="2"/>
+        </w:numPr>
+        <w:rPr/>
+      </w:pPr>
+      <w:r>
+        <w:rPr>
+          <w:rFonts w:cs="Calibri"/>
+          <w:color w:val="000000" w:themeColor="text1"/>
+        </w:rPr>
+        <w:t>Wind_Direction</w:t>
+      </w:r>
+    </w:p>
+    <w:p>
+      <w:pPr>
+        <w:pStyle w:val="ListParagraph"/>
+        <w:numPr>
+          <w:ilvl w:val="0"/>
+          <w:numId w:val="2"/>
+        </w:numPr>
+        <w:rPr/>
+      </w:pPr>
+      <w:r>
+        <w:rPr>
+          <w:rFonts w:cs="Calibri"/>
+          <w:color w:val="000000" w:themeColor="text1"/>
+        </w:rPr>
+        <w:t>Wind_Chill</w:t>
+      </w:r>
+    </w:p>
+    <w:p>
+      <w:pPr>
+        <w:pStyle w:val="ListParagraph"/>
+        <w:numPr>
+          <w:ilvl w:val="0"/>
+          <w:numId w:val="2"/>
+        </w:numPr>
+        <w:rPr/>
+      </w:pPr>
+      <w:r>
+        <w:rPr>
+          <w:rFonts w:cs="Calibri"/>
+          <w:color w:val="000000" w:themeColor="text1"/>
+        </w:rPr>
+        <w:t>Timezone</w:t>
+      </w:r>
+    </w:p>
+    <w:p>
+      <w:pPr>
+        <w:pStyle w:val="Normal"/>
+        <w:rPr/>
+      </w:pPr>
+      <w:r>
+        <w:rPr>
+          <w:color w:val="000000" w:themeColor="text1"/>
+        </w:rPr>
+        <w:t xml:space="preserve">N’ont pas </w:t>
+      </w:r>
+      <w:r>
+        <w:rPr>
+          <w:rFonts w:eastAsia="Calibri" w:cs=""/>
+          <w:color w:val="000000" w:themeColor="text1"/>
+          <w:kern w:val="0"/>
+          <w:sz w:val="22"/>
+          <w:szCs w:val="22"/>
+          <w:lang w:val="fr-FR" w:eastAsia="en-US" w:bidi="ar-SA"/>
+        </w:rPr>
+        <w:t>été</w:t>
+      </w:r>
+      <w:r>
+        <w:rPr>
+          <w:color w:val="000000" w:themeColor="text1"/>
+        </w:rPr>
+        <w:t xml:space="preserve"> retenu</w:t>
       </w:r>
       <w:r>
         <w:rPr>
@@ -3550,200 +3711,24 @@
         <w:rPr>
           <w:color w:val="000000" w:themeColor="text1"/>
         </w:rPr>
-        <w:t xml:space="preserve"> retenus car l’objectif est de pouvoir cibler une zone globale avec lequel nous pouvons faire des regroupement et prédiction. </w:t>
+        <w:t xml:space="preserve"> à cause de la difficulté de traitement et dû faite qu’elles n’ont pas </w:t>
+      </w:r>
+      <w:r>
+        <w:rPr>
+          <w:rFonts w:eastAsia="Calibri" w:cs=""/>
+          <w:color w:val="000000" w:themeColor="text1"/>
+          <w:kern w:val="0"/>
+          <w:sz w:val="22"/>
+          <w:szCs w:val="22"/>
+          <w:lang w:val="fr-FR" w:eastAsia="en-US" w:bidi="ar-SA"/>
+        </w:rPr>
+        <w:t>été</w:t>
       </w:r>
       <w:r>
         <w:rPr>
           <w:color w:val="000000" w:themeColor="text1"/>
         </w:rPr>
-        <w:t>La plupart de ces colonnes sont des zones beaucoup trop cibler et pas assez larges.</w:t>
-      </w:r>
-    </w:p>
-    <w:p>
-      <w:pPr>
-        <w:pStyle w:val="Normal"/>
-        <w:rPr>
-          <w:color w:val="000000" w:themeColor="text1"/>
-        </w:rPr>
-      </w:pPr>
-      <w:r>
-        <w:rPr>
-          <w:color w:val="000000" w:themeColor="text1"/>
-        </w:rPr>
-      </w:r>
-    </w:p>
-    <w:p>
-      <w:pPr>
-        <w:pStyle w:val="Normal"/>
-        <w:rPr/>
-      </w:pPr>
-      <w:r>
-        <w:rPr>
-          <w:color w:val="000000" w:themeColor="text1"/>
-        </w:rPr>
-        <w:t>L</w:t>
-      </w:r>
-      <w:r>
-        <w:rPr>
-          <w:color w:val="000000" w:themeColor="text1"/>
-        </w:rPr>
-        <w:t>es</w:t>
-      </w:r>
-      <w:r>
-        <w:rPr>
-          <w:color w:val="000000" w:themeColor="text1"/>
-        </w:rPr>
-        <w:t xml:space="preserve"> colonne</w:t>
-      </w:r>
-      <w:r>
-        <w:rPr>
-          <w:color w:val="000000" w:themeColor="text1"/>
-        </w:rPr>
-        <w:t>s</w:t>
-      </w:r>
-      <w:r>
-        <w:rPr>
-          <w:color w:val="000000" w:themeColor="text1"/>
-        </w:rPr>
-        <w:t xml:space="preserve"> suivante</w:t>
-      </w:r>
-      <w:r>
-        <w:rPr>
-          <w:color w:val="000000" w:themeColor="text1"/>
-        </w:rPr>
-        <w:t>s</w:t>
-      </w:r>
-      <w:r>
-        <w:rPr>
-          <w:color w:val="000000" w:themeColor="text1"/>
-        </w:rPr>
-        <w:t> :</w:t>
-      </w:r>
-    </w:p>
-    <w:p>
-      <w:pPr>
-        <w:pStyle w:val="ListParagraph"/>
-        <w:numPr>
-          <w:ilvl w:val="0"/>
-          <w:numId w:val="2"/>
-        </w:numPr>
-        <w:rPr/>
-      </w:pPr>
-      <w:r>
-        <w:rPr>
-          <w:rFonts w:cs="Calibri" w:cstheme="minorHAnsi"/>
-        </w:rPr>
-        <w:t>La Description</w:t>
-      </w:r>
-    </w:p>
-    <w:p>
-      <w:pPr>
-        <w:pStyle w:val="ListParagraph"/>
-        <w:numPr>
-          <w:ilvl w:val="0"/>
-          <w:numId w:val="2"/>
-        </w:numPr>
-        <w:rPr/>
-      </w:pPr>
-      <w:r>
-        <w:rPr>
-          <w:rFonts w:cs="Calibri"/>
-          <w:color w:val="000000" w:themeColor="text1"/>
-        </w:rPr>
-        <w:t>ID</w:t>
-      </w:r>
-    </w:p>
-    <w:p>
-      <w:pPr>
-        <w:pStyle w:val="ListParagraph"/>
-        <w:numPr>
-          <w:ilvl w:val="0"/>
-          <w:numId w:val="2"/>
-        </w:numPr>
-        <w:rPr/>
-      </w:pPr>
-      <w:r>
-        <w:rPr>
-          <w:rFonts w:cs="Calibri"/>
-          <w:color w:val="000000" w:themeColor="text1"/>
-        </w:rPr>
-        <w:t>Wind_Direction</w:t>
-      </w:r>
-    </w:p>
-    <w:p>
-      <w:pPr>
-        <w:pStyle w:val="ListParagraph"/>
-        <w:numPr>
-          <w:ilvl w:val="0"/>
-          <w:numId w:val="2"/>
-        </w:numPr>
-        <w:rPr/>
-      </w:pPr>
-      <w:r>
-        <w:rPr>
-          <w:rFonts w:cs="Calibri"/>
-          <w:color w:val="000000" w:themeColor="text1"/>
-        </w:rPr>
-        <w:t>Wind_Chill</w:t>
-      </w:r>
-    </w:p>
-    <w:p>
-      <w:pPr>
-        <w:pStyle w:val="ListParagraph"/>
-        <w:numPr>
-          <w:ilvl w:val="0"/>
-          <w:numId w:val="2"/>
-        </w:numPr>
-        <w:rPr/>
-      </w:pPr>
-      <w:r>
-        <w:rPr>
-          <w:rFonts w:cs="Calibri"/>
-          <w:color w:val="000000" w:themeColor="text1"/>
-        </w:rPr>
-        <w:t>Timezone</w:t>
-      </w:r>
-    </w:p>
-    <w:p>
-      <w:pPr>
-        <w:pStyle w:val="Normal"/>
-        <w:rPr/>
-      </w:pPr>
-      <w:r>
-        <w:rPr>
-          <w:color w:val="000000" w:themeColor="text1"/>
-        </w:rPr>
-        <w:t>N’</w:t>
-      </w:r>
-      <w:r>
-        <w:rPr>
-          <w:color w:val="000000" w:themeColor="text1"/>
-        </w:rPr>
-        <w:t>ont</w:t>
-      </w:r>
-      <w:r>
-        <w:rPr>
-          <w:color w:val="000000" w:themeColor="text1"/>
-        </w:rPr>
-        <w:t xml:space="preserve"> pas </w:t>
-      </w:r>
-      <w:r>
-        <w:rPr>
-          <w:color w:val="000000" w:themeColor="text1"/>
-        </w:rPr>
-        <w:t>étées</w:t>
-      </w:r>
-      <w:r>
-        <w:rPr>
-          <w:color w:val="000000" w:themeColor="text1"/>
-        </w:rPr>
-        <w:t xml:space="preserve"> retenu à cause de la difficulté de traitement et dû faite qu’elle</w:t>
-      </w:r>
-      <w:r>
-        <w:rPr>
-          <w:color w:val="000000" w:themeColor="text1"/>
-        </w:rPr>
-        <w:t>s n’ont pas étées considéré comme utile à l’obtention du résultat.</w:t>
+        <w:t xml:space="preserve"> considéré comme utile à l’obtention du résultat.</w:t>
       </w:r>
     </w:p>
     <w:p>

</xml_diff>